<commit_message>
add tutorial 2 and design for tutorial 3
</commit_message>
<xml_diff>
--- a/tutorial3.docx
+++ b/tutorial3.docx
@@ -12,13 +12,31 @@
     </w:p>
     <w:p>
       <w:r>
-        <w:t>You parents have said you can have some friends over as long as your big brother</w:t>
+        <w:t xml:space="preserve">You parents have said you can have some friends over </w:t>
+      </w:r>
+      <w:r>
+        <w:t xml:space="preserve">during the school holidays </w:t>
+      </w:r>
+      <w:r>
+        <w:t>as long as your big brother</w:t>
       </w:r>
       <w:r>
         <w:t xml:space="preserve"> is watching and can tell them exactly how many of your friends are </w:t>
       </w:r>
       <w:r>
-        <w:t>in the house. However, your big brother is extremely lazy and says he will only help if you make it easy for him. So you decide to make a simple counter</w:t>
+        <w:t>in the house</w:t>
+      </w:r>
+      <w:r>
+        <w:t xml:space="preserve"> at any given time</w:t>
+      </w:r>
+      <w:r>
+        <w:t xml:space="preserve">. However, your big brother is extremely lazy and says he will only help if you make it easy for him. So you decide to </w:t>
+      </w:r>
+      <w:r>
+        <w:t xml:space="preserve">prototype </w:t>
+      </w:r>
+      <w:r>
+        <w:t>a simple counter</w:t>
       </w:r>
       <w:r>
         <w:t xml:space="preserve"> using a </w:t>
@@ -31,13 +49,18 @@
       <w:proofErr w:type="spellEnd"/>
       <w:proofErr w:type="gramEnd"/>
       <w:r>
-        <w:t xml:space="preserve"> so he can count the visitors as they come and go</w:t>
+        <w:t xml:space="preserve"> so he can count </w:t>
+      </w:r>
+      <w:r>
+        <w:t>your friends</w:t>
+      </w:r>
+      <w:r>
+        <w:t xml:space="preserve"> as they come and go</w:t>
       </w:r>
       <w:r>
         <w:t>.</w:t>
       </w:r>
     </w:p>
-    <w:p/>
     <w:p>
       <w:pPr>
         <w:pStyle w:val="Heading1"/>
@@ -79,8 +102,6 @@
             <w:pPr>
               <w:jc w:val="center"/>
             </w:pPr>
-            <w:bookmarkStart w:id="0" w:name="_GoBack"/>
-            <w:bookmarkEnd w:id="0"/>
             <w:r>
               <w:t>Processing</w:t>
             </w:r>
@@ -177,6 +198,8 @@
       <w:r>
         <w:t>Pseudocode</w:t>
       </w:r>
+      <w:bookmarkStart w:id="0" w:name="_GoBack"/>
+      <w:bookmarkEnd w:id="0"/>
     </w:p>
     <w:p>
       <w:r>
@@ -249,7 +272,7 @@
     </w:p>
     <w:sectPr>
       <w:pgSz w:w="11906" w:h="16838"/>
-      <w:pgMar w:top="1440" w:right="1440" w:bottom="1440" w:left="1440" w:header="708" w:footer="708" w:gutter="0"/>
+      <w:pgMar w:top="720" w:right="720" w:bottom="720" w:left="720" w:header="708" w:footer="708" w:gutter="0"/>
       <w:cols w:space="708"/>
       <w:docGrid w:linePitch="360"/>
     </w:sectPr>

</xml_diff>

<commit_message>
Correct tut3 typo and add tut4
</commit_message>
<xml_diff>
--- a/tutorial3.docx
+++ b/tutorial3.docx
@@ -12,7 +12,15 @@
     </w:p>
     <w:p>
       <w:r>
-        <w:t xml:space="preserve">You parents have said you can have some friends over </w:t>
+        <w:t>You</w:t>
+      </w:r>
+      <w:r>
+        <w:t>r</w:t>
+      </w:r>
+      <w:bookmarkStart w:id="0" w:name="_GoBack"/>
+      <w:bookmarkEnd w:id="0"/>
+      <w:r>
+        <w:t xml:space="preserve"> parents have said you can have some friends over </w:t>
       </w:r>
       <w:r>
         <w:t xml:space="preserve">during the school holidays </w:t>
@@ -198,8 +206,6 @@
       <w:r>
         <w:t>Pseudocode</w:t>
       </w:r>
-      <w:bookmarkStart w:id="0" w:name="_GoBack"/>
-      <w:bookmarkEnd w:id="0"/>
     </w:p>
     <w:p>
       <w:r>

</xml_diff>